<commit_message>
Se mejoraron las definiciones de los conceptos a mostrar, además, se rehicieron los documentos para rellenar
</commit_message>
<xml_diff>
--- a/documentos/Validación Matriz/Instrucciones Validación Matriz .docx
+++ b/documentos/Validación Matriz/Instrucciones Validación Matriz .docx
@@ -59,6 +59,7 @@
           <w:ilvl w:val="0"/>
           <w:numId w:val="1"/>
         </w:numPr>
+        <w:jc w:val="both"/>
       </w:pPr>
       <w:r>
         <w:rPr>
@@ -74,6 +75,7 @@
     <w:p>
       <w:pPr>
         <w:pStyle w:val="Prrafodelista"/>
+        <w:jc w:val="both"/>
       </w:pPr>
       <w:r>
         <w:t>Solicitar su revisión experta respecto a la secuencia de aprendizaje propuesta para</w:t>
@@ -88,6 +90,7 @@
     <w:p>
       <w:pPr>
         <w:pStyle w:val="Prrafodelista"/>
+        <w:jc w:val="both"/>
       </w:pPr>
     </w:p>
     <w:p>
@@ -97,6 +100,7 @@
           <w:ilvl w:val="0"/>
           <w:numId w:val="1"/>
         </w:numPr>
+        <w:jc w:val="both"/>
       </w:pPr>
       <w:r>
         <w:rPr>
@@ -109,6 +113,7 @@
     <w:p>
       <w:pPr>
         <w:pStyle w:val="Prrafodelista"/>
+        <w:jc w:val="both"/>
       </w:pPr>
       <w:r>
         <w:t>Una matriz de adyacencia es una herramienta que nos permite organizar contenidos en función de cuáles deben ser comprendidos antes de avanzar a otros. Si un contenido A precede a un contenido B</w:t>
@@ -126,6 +131,7 @@
     <w:p>
       <w:pPr>
         <w:pStyle w:val="Prrafodelista"/>
+        <w:jc w:val="both"/>
       </w:pPr>
       <w:r>
         <w:t>De lo contrario, si A no precede a B, entonces le corresponde un 0</w:t>
@@ -137,6 +143,7 @@
     <w:p>
       <w:pPr>
         <w:pStyle w:val="Prrafodelista"/>
+        <w:jc w:val="both"/>
       </w:pPr>
     </w:p>
     <w:p>
@@ -146,6 +153,7 @@
           <w:ilvl w:val="0"/>
           <w:numId w:val="1"/>
         </w:numPr>
+        <w:jc w:val="both"/>
         <w:rPr>
           <w:b/>
           <w:bCs/>
@@ -165,14 +173,22 @@
     <w:p>
       <w:pPr>
         <w:pStyle w:val="Prrafodelista"/>
-      </w:pPr>
-      <w:r>
-        <w:t>Adjuntamos una lista completa de los contenidos considerados, junto con una breve descripción de cada uno.</w:t>
+        <w:jc w:val="both"/>
+      </w:pPr>
+      <w:r>
+        <w:t>Adjuntamos una lista completa de los contenidos considerados, junto con una breve descripción de cada uno</w:t>
+      </w:r>
+      <w:r>
+        <w:t xml:space="preserve"> (Anexo)</w:t>
+      </w:r>
+      <w:r>
+        <w:t>.</w:t>
       </w:r>
     </w:p>
     <w:p>
       <w:pPr>
         <w:pStyle w:val="Prrafodelista"/>
+        <w:jc w:val="both"/>
       </w:pPr>
     </w:p>
     <w:p>
@@ -182,6 +198,7 @@
           <w:ilvl w:val="0"/>
           <w:numId w:val="1"/>
         </w:numPr>
+        <w:jc w:val="both"/>
         <w:rPr>
           <w:b/>
           <w:bCs/>
@@ -205,6 +222,7 @@
     <w:p>
       <w:pPr>
         <w:pStyle w:val="Prrafodelista"/>
+        <w:jc w:val="both"/>
       </w:pPr>
       <w:r>
         <w:t xml:space="preserve">Solicitamos que, por favor, </w:t>
@@ -218,30 +236,33 @@
         <w:pStyle w:val="Prrafodelista"/>
         <w:numPr>
           <w:ilvl w:val="0"/>
-          <w:numId w:val="4"/>
+          <w:numId w:val="7"/>
         </w:numPr>
-      </w:pPr>
-      <w:r>
-        <w:t xml:space="preserve">¿Es estrictamente necesario el concepto A, para comprender el concepto B? </w:t>
-      </w:r>
+        <w:jc w:val="both"/>
+      </w:pPr>
+      <w:r>
+        <w:t>¿</w:t>
+      </w:r>
+      <w:r>
+        <w:t>Para comprender el concepto “</w:t>
+      </w:r>
+      <w:proofErr w:type="gramStart"/>
+      <w:r>
+        <w:t>B”, es necesario conocer “A”</w:t>
+      </w:r>
+      <w:r>
+        <w:t>?</w:t>
+      </w:r>
+      <w:proofErr w:type="gramEnd"/>
     </w:p>
     <w:p>
       <w:pPr>
         <w:pStyle w:val="Prrafodelista"/>
-      </w:pPr>
-      <w:r>
-        <w:t xml:space="preserve">    (por ejemplo, ¿"Qué es pensión" debería preceder a "Renta vitalicia"?)</w:t>
-      </w:r>
-      <w:r>
-        <w:t xml:space="preserve">. </w:t>
-      </w:r>
-    </w:p>
-    <w:p>
-      <w:pPr>
-        <w:pStyle w:val="Prrafodelista"/>
-      </w:pPr>
-      <w:r>
-        <w:t xml:space="preserve">Para responder esta pregunta, se les proporcionara un concepto seguido de una lista de otros contenidos para los cuales usted debe marcar “Si”, si considera que es estrictamente necesario y “No” si no lo cree. </w:t>
+        <w:ind w:left="1080"/>
+        <w:jc w:val="both"/>
+      </w:pPr>
+      <w:r>
+        <w:t xml:space="preserve">Para responder esta pregunta, se les proporcionara un concepto seguido de una lista de otros contenidos para los cuales usted debe marcar “Si”, si considera que es necesario y “No” si no lo cree. </w:t>
       </w:r>
     </w:p>
     <w:p>
@@ -249,134 +270,116 @@
         <w:pStyle w:val="Prrafodelista"/>
         <w:numPr>
           <w:ilvl w:val="0"/>
-          <w:numId w:val="4"/>
+          <w:numId w:val="7"/>
         </w:numPr>
-      </w:pPr>
-      <w:r>
-        <w:t>De los contenidos enumerados en el Anexo, ¿Es necesario el concepto A, para algún contenido que no se muestre en esta lista? ¿Para cuál?</w:t>
-      </w:r>
-    </w:p>
-    <w:p>
-      <w:pPr>
-        <w:pStyle w:val="Prrafodelista"/>
-        <w:numPr>
-          <w:ilvl w:val="0"/>
-          <w:numId w:val="4"/>
-        </w:numPr>
-      </w:pPr>
-      <w:r>
-        <w:t>¿Falta algún concepto general que no haya sido incluido en la lista</w:t>
-      </w:r>
-      <w:r>
-        <w:t xml:space="preserve"> del Anexo</w:t>
-      </w:r>
-      <w:r>
-        <w:t xml:space="preserve">? ¿Cuál? </w:t>
-      </w:r>
-    </w:p>
-    <w:p/>
-    <w:p/>
-    <w:p/>
-    <w:p/>
-    <w:p/>
-    <w:p/>
-    <w:p/>
-    <w:p/>
-    <w:p>
+        <w:jc w:val="both"/>
+      </w:pPr>
+      <w:r>
+        <w:t>De los contenidos enumerados en el Anexo, ¿</w:t>
+      </w:r>
+      <w:r>
+        <w:t xml:space="preserve">Para comprender B, es necesario algún concepto que no se muestra actualmente en la lista? ¿Cuál? </w:t>
+      </w:r>
+    </w:p>
+    <w:p>
+      <w:pPr>
+        <w:jc w:val="both"/>
+      </w:pPr>
+    </w:p>
+    <w:p>
+      <w:pPr>
+        <w:jc w:val="both"/>
+      </w:pPr>
+    </w:p>
+    <w:p>
+      <w:pPr>
+        <w:jc w:val="both"/>
+      </w:pPr>
+    </w:p>
+    <w:p>
+      <w:pPr>
+        <w:jc w:val="both"/>
+      </w:pPr>
+    </w:p>
+    <w:p>
+      <w:pPr>
+        <w:jc w:val="both"/>
+      </w:pPr>
+    </w:p>
+    <w:p>
+      <w:pPr>
+        <w:jc w:val="both"/>
+      </w:pPr>
+    </w:p>
+    <w:p>
+      <w:pPr>
+        <w:jc w:val="both"/>
+      </w:pPr>
+    </w:p>
+    <w:p>
+      <w:pPr>
+        <w:jc w:val="both"/>
+      </w:pPr>
+    </w:p>
+    <w:p>
+      <w:pPr>
+        <w:jc w:val="both"/>
+      </w:pPr>
+    </w:p>
+    <w:p>
+      <w:pPr>
+        <w:jc w:val="both"/>
+      </w:pPr>
+    </w:p>
+    <w:p>
+      <w:pPr>
+        <w:pStyle w:val="Ttulo1"/>
+      </w:pPr>
       <w:r>
         <w:lastRenderedPageBreak/>
         <w:t xml:space="preserve">Ejemplo: </w:t>
       </w:r>
     </w:p>
     <w:p>
-      <w:r>
-        <w:t>Concepto: Beneficiarios de Renta Vitalicia.</w:t>
-      </w:r>
-    </w:p>
-    <w:p>
-      <w:r>
-        <w:t xml:space="preserve">Definición: </w:t>
-      </w:r>
-      <w:r>
-        <w:t xml:space="preserve">Quiénes pueden ser beneficiarios de una renta vitalicia (cónyuge, hijos, padres) en caso de fallecimiento del titular, y cómo se define su cobertura en el contrato (existencia de </w:t>
-      </w:r>
-      <w:r>
-        <w:t>cláusulas</w:t>
-      </w:r>
-      <w:r>
-        <w:t xml:space="preserve"> especiales).</w:t>
-      </w:r>
-    </w:p>
-    <w:p>
-      <w:pPr>
-        <w:pStyle w:val="Prrafodelista"/>
-        <w:numPr>
-          <w:ilvl w:val="0"/>
-          <w:numId w:val="5"/>
-        </w:numPr>
-      </w:pPr>
-      <w:r>
-        <w:t>¿Es estrictamente necesario el concepto “</w:t>
-      </w:r>
-      <w:r>
-        <w:rPr>
-          <w:b/>
-          <w:bCs/>
-        </w:rPr>
-        <w:t>Beneficiarios de Renta Vitalicia”</w:t>
-      </w:r>
-      <w:r>
-        <w:t xml:space="preserve"> para comprender los siguientes conceptos: </w:t>
-      </w:r>
+      <w:pPr>
+        <w:pStyle w:val="Ttulo1"/>
+      </w:pPr>
+      <w:r>
+        <w:t>Concepto: Renta Vitalicia</w:t>
+      </w:r>
+    </w:p>
+    <w:p>
+      <w:r>
+        <w:t>Definición: Contrato con una compañía de seguros que entrega una pensión fija mensual de por vida, expresada en UF. Es un modelo irrevocable y predecible, donde la aseguradora asume el riesgo de longevidad</w:t>
+      </w:r>
+    </w:p>
+    <w:p>
+      <w:r>
+        <w:t>¿Para comprender el concepto “</w:t>
+      </w:r>
+      <w:proofErr w:type="gramStart"/>
+      <w:r>
+        <w:t>Renta Vitalicia”, es necesario conocer los siguientes conceptos?</w:t>
+      </w:r>
+      <w:proofErr w:type="gramEnd"/>
     </w:p>
     <w:tbl>
       <w:tblPr>
-        <w:tblStyle w:val="Tablanormal2"/>
-        <w:tblW w:w="4733" w:type="pct"/>
-        <w:tblBorders>
-          <w:top w:val="none" w:sz="0" w:space="0" w:color="auto"/>
-          <w:bottom w:val="none" w:sz="0" w:space="0" w:color="auto"/>
-        </w:tblBorders>
-        <w:tblLayout w:type="fixed"/>
-        <w:tblCellMar>
-          <w:top w:w="57" w:type="dxa"/>
-          <w:bottom w:w="57" w:type="dxa"/>
-        </w:tblCellMar>
-        <w:tblLook w:val="0620" w:firstRow="1" w:lastRow="0" w:firstColumn="0" w:lastColumn="0" w:noHBand="1" w:noVBand="1"/>
+        <w:tblStyle w:val="Tablaconcuadrcula"/>
+        <w:tblW w:w="0" w:type="auto"/>
+        <w:tblLook w:val="04A0" w:firstRow="1" w:lastRow="0" w:firstColumn="1" w:lastColumn="0" w:noHBand="0" w:noVBand="1"/>
       </w:tblPr>
       <w:tblGrid>
-        <w:gridCol w:w="710"/>
-        <w:gridCol w:w="4961"/>
-        <w:gridCol w:w="1591"/>
-        <w:gridCol w:w="1104"/>
+        <w:gridCol w:w="2880"/>
+        <w:gridCol w:w="2880"/>
+        <w:gridCol w:w="2880"/>
       </w:tblGrid>
       <w:tr>
-        <w:trPr>
-          <w:cnfStyle w:val="100000000000" w:firstRow="1" w:lastRow="0" w:firstColumn="0" w:lastColumn="0" w:oddVBand="0" w:evenVBand="0" w:oddHBand="0" w:evenHBand="0" w:firstRowFirstColumn="0" w:firstRowLastColumn="0" w:lastRowFirstColumn="0" w:lastRowLastColumn="0"/>
-        </w:trPr>
         <w:tc>
           <w:tcPr>
-            <w:tcW w:w="424" w:type="pct"/>
+            <w:tcW w:w="2880" w:type="dxa"/>
           </w:tcPr>
           <w:p>
-            <w:pPr>
-              <w:pStyle w:val="Prrafodelista"/>
-              <w:ind w:left="0"/>
-            </w:pPr>
-            <w:r>
-              <w:t>N°</w:t>
-            </w:r>
-          </w:p>
-        </w:tc>
-        <w:tc>
-          <w:tcPr>
-            <w:tcW w:w="2965" w:type="pct"/>
-          </w:tcPr>
-          <w:p>
-            <w:pPr>
-              <w:pStyle w:val="Prrafodelista"/>
-              <w:ind w:left="0"/>
-            </w:pPr>
             <w:r>
               <w:t>Contenido</w:t>
             </w:r>
@@ -384,27 +387,19 @@
         </w:tc>
         <w:tc>
           <w:tcPr>
-            <w:tcW w:w="951" w:type="pct"/>
+            <w:tcW w:w="2880" w:type="dxa"/>
           </w:tcPr>
           <w:p>
-            <w:pPr>
-              <w:pStyle w:val="Prrafodelista"/>
-              <w:ind w:left="0"/>
-            </w:pPr>
             <w:r>
-              <w:t>Si</w:t>
+              <w:t>Sí</w:t>
             </w:r>
           </w:p>
         </w:tc>
         <w:tc>
           <w:tcPr>
-            <w:tcW w:w="660" w:type="pct"/>
+            <w:tcW w:w="2880" w:type="dxa"/>
           </w:tcPr>
           <w:p>
-            <w:pPr>
-              <w:pStyle w:val="Prrafodelista"/>
-              <w:ind w:left="0"/>
-            </w:pPr>
             <w:r>
               <w:t>No</w:t>
             </w:r>
@@ -414,633 +409,142 @@
       <w:tr>
         <w:tc>
           <w:tcPr>
-            <w:tcW w:w="424" w:type="pct"/>
+            <w:tcW w:w="2880" w:type="dxa"/>
           </w:tcPr>
           <w:p>
-            <w:pPr>
-              <w:rPr>
-                <w:rFonts w:ascii="Aptos Narrow" w:hAnsi="Aptos Narrow"/>
-                <w:color w:val="000000"/>
-              </w:rPr>
-            </w:pPr>
             <w:r>
-              <w:rPr>
-                <w:rFonts w:ascii="Aptos Narrow" w:hAnsi="Aptos Narrow"/>
-                <w:color w:val="000000"/>
-              </w:rPr>
-              <w:t>1</w:t>
+              <w:t xml:space="preserve">Que es </w:t>
+            </w:r>
+            <w:r>
+              <w:t>pensión</w:t>
             </w:r>
           </w:p>
         </w:tc>
         <w:tc>
           <w:tcPr>
-            <w:tcW w:w="2965" w:type="pct"/>
+            <w:tcW w:w="2880" w:type="dxa"/>
           </w:tcPr>
           <w:p>
-            <w:pPr>
-              <w:rPr>
-                <w:rFonts w:ascii="Aptos Narrow" w:hAnsi="Aptos Narrow"/>
-                <w:color w:val="000000"/>
-              </w:rPr>
-            </w:pPr>
             <w:r>
-              <w:rPr>
-                <w:rFonts w:ascii="Aptos Narrow" w:hAnsi="Aptos Narrow"/>
-                <w:color w:val="000000"/>
-              </w:rPr>
-              <w:t>Condiciones</w:t>
-            </w:r>
-            <w:r>
-              <w:rPr>
-                <w:rFonts w:ascii="Aptos Narrow" w:hAnsi="Aptos Narrow"/>
-                <w:color w:val="000000"/>
-              </w:rPr>
-              <w:t xml:space="preserve"> </w:t>
-            </w:r>
-            <w:r>
-              <w:rPr>
-                <w:rFonts w:ascii="Aptos Narrow" w:hAnsi="Aptos Narrow"/>
-                <w:color w:val="000000"/>
-              </w:rPr>
-              <w:t>Especiales</w:t>
-            </w:r>
-            <w:r>
-              <w:rPr>
-                <w:rFonts w:ascii="Aptos Narrow" w:hAnsi="Aptos Narrow"/>
-                <w:color w:val="000000"/>
-              </w:rPr>
-              <w:t xml:space="preserve"> de </w:t>
-            </w:r>
-            <w:r>
-              <w:rPr>
-                <w:rFonts w:ascii="Aptos Narrow" w:hAnsi="Aptos Narrow"/>
-                <w:color w:val="000000"/>
-              </w:rPr>
-              <w:t>RV</w:t>
+              <w:t>X</w:t>
             </w:r>
           </w:p>
         </w:tc>
         <w:tc>
           <w:tcPr>
-            <w:tcW w:w="951" w:type="pct"/>
+            <w:tcW w:w="2880" w:type="dxa"/>
+          </w:tcPr>
+          <w:p/>
+        </w:tc>
+      </w:tr>
+      <w:tr>
+        <w:tc>
+          <w:tcPr>
+            <w:tcW w:w="2880" w:type="dxa"/>
           </w:tcPr>
           <w:p>
-            <w:pPr>
-              <w:pStyle w:val="Prrafodelista"/>
-              <w:ind w:left="0"/>
-            </w:pPr>
             <w:r>
-              <w:t>_</w:t>
-            </w:r>
-            <w:r>
-              <w:rPr>
-                <w:b/>
-                <w:bCs/>
-              </w:rPr>
-              <w:t>X</w:t>
-            </w:r>
-            <w:r>
-              <w:t>__</w:t>
+              <w:t>Cotizaciones previsionales</w:t>
             </w:r>
           </w:p>
         </w:tc>
         <w:tc>
           <w:tcPr>
-            <w:tcW w:w="660" w:type="pct"/>
+            <w:tcW w:w="2880" w:type="dxa"/>
           </w:tcPr>
           <w:p>
-            <w:pPr>
-              <w:pStyle w:val="Prrafodelista"/>
-              <w:ind w:left="0"/>
-            </w:pPr>
             <w:r>
-              <w:t>___</w:t>
+              <w:t>X</w:t>
             </w:r>
           </w:p>
+        </w:tc>
+        <w:tc>
+          <w:tcPr>
+            <w:tcW w:w="2880" w:type="dxa"/>
+          </w:tcPr>
+          <w:p/>
         </w:tc>
       </w:tr>
       <w:tr>
         <w:tc>
           <w:tcPr>
-            <w:tcW w:w="424" w:type="pct"/>
+            <w:tcW w:w="2880" w:type="dxa"/>
           </w:tcPr>
           <w:p>
-            <w:pPr>
-              <w:pStyle w:val="Prrafodelista"/>
-              <w:ind w:left="0"/>
-            </w:pPr>
             <w:r>
-              <w:t>2</w:t>
+              <w:t>Saldo Cuenta Individual</w:t>
             </w:r>
           </w:p>
         </w:tc>
         <w:tc>
           <w:tcPr>
-            <w:tcW w:w="2965" w:type="pct"/>
+            <w:tcW w:w="2880" w:type="dxa"/>
           </w:tcPr>
           <w:p>
-            <w:pPr>
-              <w:pStyle w:val="Prrafodelista"/>
-              <w:ind w:left="0"/>
-            </w:pPr>
             <w:r>
-              <w:t>Periodo Garantizado</w:t>
+              <w:t>X</w:t>
             </w:r>
           </w:p>
         </w:tc>
         <w:tc>
           <w:tcPr>
-            <w:tcW w:w="951" w:type="pct"/>
+            <w:tcW w:w="2880" w:type="dxa"/>
+          </w:tcPr>
+          <w:p/>
+        </w:tc>
+      </w:tr>
+      <w:tr>
+        <w:tc>
+          <w:tcPr>
+            <w:tcW w:w="2880" w:type="dxa"/>
           </w:tcPr>
           <w:p>
-            <w:pPr>
-              <w:pStyle w:val="Prrafodelista"/>
-              <w:ind w:left="0"/>
-            </w:pPr>
             <w:r>
-              <w:t>_</w:t>
-            </w:r>
-            <w:r>
-              <w:t>X</w:t>
-            </w:r>
-            <w:r>
-              <w:t>__</w:t>
+              <w:t>AFP</w:t>
             </w:r>
           </w:p>
         </w:tc>
         <w:tc>
           <w:tcPr>
-            <w:tcW w:w="660" w:type="pct"/>
+            <w:tcW w:w="2880" w:type="dxa"/>
           </w:tcPr>
-          <w:p>
-            <w:pPr>
-              <w:pStyle w:val="Prrafodelista"/>
-              <w:ind w:left="0"/>
-            </w:pPr>
-            <w:r>
-              <w:t>___</w:t>
-            </w:r>
-          </w:p>
-        </w:tc>
-      </w:tr>
-      <w:tr>
-        <w:tc>
-          <w:tcPr>
-            <w:tcW w:w="424" w:type="pct"/>
-          </w:tcPr>
-          <w:p>
-            <w:pPr>
-              <w:pStyle w:val="Prrafodelista"/>
-              <w:ind w:left="0"/>
-            </w:pPr>
-            <w:r>
-              <w:t>3</w:t>
-            </w:r>
-          </w:p>
+          <w:p/>
         </w:tc>
         <w:tc>
           <w:tcPr>
-            <w:tcW w:w="2965" w:type="pct"/>
+            <w:tcW w:w="2880" w:type="dxa"/>
           </w:tcPr>
           <w:p>
-            <w:pPr>
-              <w:pStyle w:val="Prrafodelista"/>
-              <w:ind w:left="0"/>
-            </w:pPr>
-            <w:r>
-              <w:t>Clausula de Incremento en el porcentaje de Sobrevivencia</w:t>
-            </w:r>
-          </w:p>
-        </w:tc>
-        <w:tc>
-          <w:tcPr>
-            <w:tcW w:w="951" w:type="pct"/>
-            <w:vAlign w:val="center"/>
-          </w:tcPr>
-          <w:p>
-            <w:pPr>
-              <w:pStyle w:val="Prrafodelista"/>
-              <w:ind w:left="0"/>
-            </w:pPr>
-            <w:r>
-              <w:t>__</w:t>
-            </w:r>
             <w:r>
               <w:t>X</w:t>
-            </w:r>
-            <w:r>
-              <w:t>_</w:t>
-            </w:r>
-          </w:p>
-        </w:tc>
-        <w:tc>
-          <w:tcPr>
-            <w:tcW w:w="660" w:type="pct"/>
-            <w:vAlign w:val="center"/>
-          </w:tcPr>
-          <w:p>
-            <w:pPr>
-              <w:pStyle w:val="Prrafodelista"/>
-              <w:ind w:left="0"/>
-            </w:pPr>
-            <w:r>
-              <w:t>___</w:t>
-            </w:r>
-          </w:p>
-        </w:tc>
-      </w:tr>
-      <w:tr>
-        <w:tc>
-          <w:tcPr>
-            <w:tcW w:w="424" w:type="pct"/>
-          </w:tcPr>
-          <w:p>
-            <w:pPr>
-              <w:pStyle w:val="Prrafodelista"/>
-              <w:ind w:left="0"/>
-            </w:pPr>
-            <w:r>
-              <w:t xml:space="preserve">4 </w:t>
-            </w:r>
-          </w:p>
-        </w:tc>
-        <w:tc>
-          <w:tcPr>
-            <w:tcW w:w="2965" w:type="pct"/>
-          </w:tcPr>
-          <w:p>
-            <w:pPr>
-              <w:pStyle w:val="Prrafodelista"/>
-              <w:ind w:left="0"/>
-            </w:pPr>
-            <w:r>
-              <w:t>Cobertura Mixta Retiro Temporal con Renta Vitalicia Diferida</w:t>
-            </w:r>
-          </w:p>
-        </w:tc>
-        <w:tc>
-          <w:tcPr>
-            <w:tcW w:w="951" w:type="pct"/>
-            <w:vAlign w:val="center"/>
-          </w:tcPr>
-          <w:p>
-            <w:pPr>
-              <w:pStyle w:val="Prrafodelista"/>
-              <w:ind w:left="0"/>
-            </w:pPr>
-            <w:r>
-              <w:t>___</w:t>
-            </w:r>
-          </w:p>
-        </w:tc>
-        <w:tc>
-          <w:tcPr>
-            <w:tcW w:w="660" w:type="pct"/>
-            <w:vAlign w:val="center"/>
-          </w:tcPr>
-          <w:p>
-            <w:pPr>
-              <w:pStyle w:val="Prrafodelista"/>
-              <w:ind w:left="0"/>
-            </w:pPr>
-            <w:r>
-              <w:t>__</w:t>
-            </w:r>
-            <w:r>
-              <w:t>X</w:t>
-            </w:r>
-            <w:r>
-              <w:t>_</w:t>
-            </w:r>
-          </w:p>
-        </w:tc>
-      </w:tr>
-      <w:tr>
-        <w:tc>
-          <w:tcPr>
-            <w:tcW w:w="424" w:type="pct"/>
-          </w:tcPr>
-          <w:p>
-            <w:pPr>
-              <w:pStyle w:val="Prrafodelista"/>
-              <w:ind w:left="0"/>
-            </w:pPr>
-            <w:r>
-              <w:t>5</w:t>
-            </w:r>
-          </w:p>
-        </w:tc>
-        <w:tc>
-          <w:tcPr>
-            <w:tcW w:w="2965" w:type="pct"/>
-          </w:tcPr>
-          <w:p>
-            <w:pPr>
-              <w:pStyle w:val="Prrafodelista"/>
-              <w:ind w:left="0"/>
-            </w:pPr>
-            <w:r>
-              <w:t>Cobertura Mixta: Renta Vitalicia Inmediata con Retiro Programado</w:t>
-            </w:r>
-          </w:p>
-        </w:tc>
-        <w:tc>
-          <w:tcPr>
-            <w:tcW w:w="951" w:type="pct"/>
-            <w:vAlign w:val="center"/>
-          </w:tcPr>
-          <w:p>
-            <w:pPr>
-              <w:pStyle w:val="Prrafodelista"/>
-              <w:ind w:left="0"/>
-            </w:pPr>
-            <w:r>
-              <w:t>___</w:t>
-            </w:r>
-          </w:p>
-        </w:tc>
-        <w:tc>
-          <w:tcPr>
-            <w:tcW w:w="660" w:type="pct"/>
-            <w:vAlign w:val="center"/>
-          </w:tcPr>
-          <w:p>
-            <w:pPr>
-              <w:pStyle w:val="Prrafodelista"/>
-              <w:ind w:left="0"/>
-            </w:pPr>
-            <w:r>
-              <w:t>__</w:t>
-            </w:r>
-            <w:r>
-              <w:t>X</w:t>
-            </w:r>
-            <w:r>
-              <w:t>_</w:t>
-            </w:r>
-          </w:p>
-        </w:tc>
-      </w:tr>
-      <w:tr>
-        <w:tc>
-          <w:tcPr>
-            <w:tcW w:w="424" w:type="pct"/>
-          </w:tcPr>
-          <w:p>
-            <w:pPr>
-              <w:pStyle w:val="Prrafodelista"/>
-              <w:ind w:left="0"/>
-            </w:pPr>
-            <w:r>
-              <w:t>6</w:t>
-            </w:r>
-          </w:p>
-        </w:tc>
-        <w:tc>
-          <w:tcPr>
-            <w:tcW w:w="2965" w:type="pct"/>
-          </w:tcPr>
-          <w:p>
-            <w:pPr>
-              <w:pStyle w:val="Prrafodelista"/>
-              <w:ind w:left="0"/>
-            </w:pPr>
-            <w:r>
-              <w:t>Cobertura al Fallecimiento</w:t>
-            </w:r>
-          </w:p>
-        </w:tc>
-        <w:tc>
-          <w:tcPr>
-            <w:tcW w:w="951" w:type="pct"/>
-            <w:vAlign w:val="center"/>
-          </w:tcPr>
-          <w:p>
-            <w:pPr>
-              <w:pStyle w:val="Prrafodelista"/>
-              <w:ind w:left="0"/>
-            </w:pPr>
-            <w:r>
-              <w:t>__</w:t>
-            </w:r>
-            <w:r>
-              <w:t>X</w:t>
-            </w:r>
-            <w:r>
-              <w:t>_</w:t>
-            </w:r>
-          </w:p>
-        </w:tc>
-        <w:tc>
-          <w:tcPr>
-            <w:tcW w:w="660" w:type="pct"/>
-            <w:vAlign w:val="center"/>
-          </w:tcPr>
-          <w:p>
-            <w:pPr>
-              <w:pStyle w:val="Prrafodelista"/>
-              <w:ind w:left="0"/>
-            </w:pPr>
-            <w:r>
-              <w:t>___</w:t>
-            </w:r>
-          </w:p>
-        </w:tc>
-      </w:tr>
-      <w:tr>
-        <w:tc>
-          <w:tcPr>
-            <w:tcW w:w="424" w:type="pct"/>
-          </w:tcPr>
-          <w:p>
-            <w:pPr>
-              <w:pStyle w:val="Prrafodelista"/>
-              <w:ind w:left="0"/>
-            </w:pPr>
-            <w:r>
-              <w:t>7</w:t>
-            </w:r>
-          </w:p>
-        </w:tc>
-        <w:tc>
-          <w:tcPr>
-            <w:tcW w:w="2965" w:type="pct"/>
-          </w:tcPr>
-          <w:p>
-            <w:pPr>
-              <w:pStyle w:val="Prrafodelista"/>
-              <w:ind w:left="0"/>
-            </w:pPr>
-            <w:r>
-              <w:t>Pensión de Sobrevivencia de Renta Vitalicia</w:t>
-            </w:r>
-          </w:p>
-        </w:tc>
-        <w:tc>
-          <w:tcPr>
-            <w:tcW w:w="951" w:type="pct"/>
-            <w:vAlign w:val="center"/>
-          </w:tcPr>
-          <w:p>
-            <w:pPr>
-              <w:pStyle w:val="Prrafodelista"/>
-              <w:ind w:left="0"/>
-            </w:pPr>
-            <w:r>
-              <w:t>__</w:t>
-            </w:r>
-            <w:r>
-              <w:t>X</w:t>
-            </w:r>
-            <w:r>
-              <w:t>_</w:t>
-            </w:r>
-          </w:p>
-        </w:tc>
-        <w:tc>
-          <w:tcPr>
-            <w:tcW w:w="660" w:type="pct"/>
-            <w:vAlign w:val="center"/>
-          </w:tcPr>
-          <w:p>
-            <w:pPr>
-              <w:pStyle w:val="Prrafodelista"/>
-              <w:ind w:left="0"/>
-            </w:pPr>
-            <w:r>
-              <w:t>___</w:t>
-            </w:r>
-          </w:p>
-        </w:tc>
-      </w:tr>
-      <w:tr>
-        <w:tc>
-          <w:tcPr>
-            <w:tcW w:w="424" w:type="pct"/>
-          </w:tcPr>
-          <w:p>
-            <w:pPr>
-              <w:pStyle w:val="Prrafodelista"/>
-              <w:ind w:left="0"/>
-            </w:pPr>
-            <w:r>
-              <w:t>8</w:t>
-            </w:r>
-          </w:p>
-        </w:tc>
-        <w:tc>
-          <w:tcPr>
-            <w:tcW w:w="2965" w:type="pct"/>
-          </w:tcPr>
-          <w:p>
-            <w:pPr>
-              <w:pStyle w:val="Prrafodelista"/>
-              <w:ind w:left="0"/>
-            </w:pPr>
-            <w:r>
-              <w:t>Pensión de Sobrevivencia de Renta Vitalicia con Periodos Garantizados</w:t>
-            </w:r>
-          </w:p>
-        </w:tc>
-        <w:tc>
-          <w:tcPr>
-            <w:tcW w:w="951" w:type="pct"/>
-            <w:vAlign w:val="center"/>
-          </w:tcPr>
-          <w:p>
-            <w:pPr>
-              <w:pStyle w:val="Prrafodelista"/>
-              <w:ind w:left="0"/>
-            </w:pPr>
-            <w:r>
-              <w:t>__</w:t>
-            </w:r>
-            <w:r>
-              <w:t>X</w:t>
-            </w:r>
-            <w:r>
-              <w:t>_</w:t>
-            </w:r>
-          </w:p>
-        </w:tc>
-        <w:tc>
-          <w:tcPr>
-            <w:tcW w:w="660" w:type="pct"/>
-            <w:vAlign w:val="center"/>
-          </w:tcPr>
-          <w:p>
-            <w:pPr>
-              <w:pStyle w:val="Prrafodelista"/>
-              <w:ind w:left="0"/>
-            </w:pPr>
-            <w:r>
-              <w:t>___</w:t>
-            </w:r>
-          </w:p>
-        </w:tc>
-      </w:tr>
-      <w:tr>
-        <w:tc>
-          <w:tcPr>
-            <w:tcW w:w="424" w:type="pct"/>
-          </w:tcPr>
-          <w:p>
-            <w:pPr>
-              <w:pStyle w:val="Prrafodelista"/>
-              <w:ind w:left="0"/>
-            </w:pPr>
-            <w:r>
-              <w:t>9</w:t>
-            </w:r>
-          </w:p>
-        </w:tc>
-        <w:tc>
-          <w:tcPr>
-            <w:tcW w:w="2965" w:type="pct"/>
-          </w:tcPr>
-          <w:p>
-            <w:pPr>
-              <w:pStyle w:val="Prrafodelista"/>
-              <w:ind w:left="0"/>
-            </w:pPr>
-            <w:r>
-              <w:t>Otro</w:t>
-            </w:r>
-          </w:p>
-        </w:tc>
-        <w:tc>
-          <w:tcPr>
-            <w:tcW w:w="1611" w:type="pct"/>
-            <w:gridSpan w:val="2"/>
-            <w:vAlign w:val="center"/>
-          </w:tcPr>
-          <w:p>
-            <w:pPr>
-              <w:pStyle w:val="Prrafodelista"/>
-              <w:ind w:left="0"/>
-            </w:pPr>
-            <w:r>
-              <w:t>___Diferencia entre pensión de Sobrevivencia y Herencia ____________</w:t>
             </w:r>
           </w:p>
         </w:tc>
       </w:tr>
     </w:tbl>
     <w:p>
-      <w:pPr>
-        <w:pStyle w:val="Prrafodelista"/>
-      </w:pPr>
-    </w:p>
-    <w:p>
-      <w:pPr>
-        <w:pStyle w:val="Prrafodelista"/>
-      </w:pPr>
-    </w:p>
-    <w:p>
-      <w:pPr>
-        <w:pStyle w:val="Prrafodelista"/>
-      </w:pPr>
-    </w:p>
+      <w:r>
+        <w:br/>
+        <w:t>Otros conceptos que considere necesarios:</w:t>
+      </w:r>
+    </w:p>
+    <w:p>
+      <w:r>
+        <w:t>_____</w:t>
+      </w:r>
+      <w:r>
+        <w:t xml:space="preserve">Compañía de Seguros </w:t>
+      </w:r>
+      <w:r>
+        <w:t>__________________________________________________</w:t>
+      </w:r>
+    </w:p>
+    <w:p>
+      <w:pPr>
+        <w:jc w:val="both"/>
+      </w:pPr>
+    </w:p>
+    <w:p/>
     <w:sectPr>
       <w:pgSz w:w="12240" w:h="15840"/>
       <w:pgMar w:top="1417" w:right="1701" w:bottom="1417" w:left="1701" w:header="708" w:footer="708" w:gutter="0"/>
@@ -1146,7 +650,7 @@
   <w:abstractNum w:abstractNumId="1" w15:restartNumberingAfterBreak="0">
     <w:nsid w:val="2D357EF7"/>
     <w:multiLevelType w:val="hybridMultilevel"/>
-    <w:tmpl w:val="5B2299F8"/>
+    <w:tmpl w:val="0236106A"/>
     <w:lvl w:ilvl="0" w:tplc="340A0011">
       <w:start w:val="1"/>
       <w:numFmt w:val="decimal"/>
@@ -1544,6 +1048,273 @@
       <w:lvlJc w:val="right"/>
       <w:pPr>
         <w:ind w:left="6828" w:hanging="180"/>
+      </w:pPr>
+    </w:lvl>
+  </w:abstractNum>
+  <w:abstractNum w:abstractNumId="5" w15:restartNumberingAfterBreak="0">
+    <w:nsid w:val="4DE6251A"/>
+    <w:multiLevelType w:val="hybridMultilevel"/>
+    <w:tmpl w:val="B53C42BC"/>
+    <w:lvl w:ilvl="0" w:tplc="FFFFFFFF">
+      <w:start w:val="1"/>
+      <w:numFmt w:val="decimal"/>
+      <w:lvlText w:val="%1)"/>
+      <w:lvlJc w:val="left"/>
+      <w:pPr>
+        <w:ind w:left="1080" w:hanging="360"/>
+      </w:pPr>
+      <w:rPr>
+        <w:rFonts w:hint="default"/>
+      </w:rPr>
+    </w:lvl>
+    <w:lvl w:ilvl="1" w:tplc="FFFFFFFF" w:tentative="1">
+      <w:start w:val="1"/>
+      <w:numFmt w:val="lowerLetter"/>
+      <w:lvlText w:val="%2."/>
+      <w:lvlJc w:val="left"/>
+      <w:pPr>
+        <w:ind w:left="1440" w:hanging="360"/>
+      </w:pPr>
+    </w:lvl>
+    <w:lvl w:ilvl="2" w:tplc="FFFFFFFF" w:tentative="1">
+      <w:start w:val="1"/>
+      <w:numFmt w:val="lowerRoman"/>
+      <w:lvlText w:val="%3."/>
+      <w:lvlJc w:val="right"/>
+      <w:pPr>
+        <w:ind w:left="2160" w:hanging="180"/>
+      </w:pPr>
+    </w:lvl>
+    <w:lvl w:ilvl="3" w:tplc="FFFFFFFF" w:tentative="1">
+      <w:start w:val="1"/>
+      <w:numFmt w:val="decimal"/>
+      <w:lvlText w:val="%4."/>
+      <w:lvlJc w:val="left"/>
+      <w:pPr>
+        <w:ind w:left="2880" w:hanging="360"/>
+      </w:pPr>
+    </w:lvl>
+    <w:lvl w:ilvl="4" w:tplc="FFFFFFFF" w:tentative="1">
+      <w:start w:val="1"/>
+      <w:numFmt w:val="lowerLetter"/>
+      <w:lvlText w:val="%5."/>
+      <w:lvlJc w:val="left"/>
+      <w:pPr>
+        <w:ind w:left="3600" w:hanging="360"/>
+      </w:pPr>
+    </w:lvl>
+    <w:lvl w:ilvl="5" w:tplc="FFFFFFFF" w:tentative="1">
+      <w:start w:val="1"/>
+      <w:numFmt w:val="lowerRoman"/>
+      <w:lvlText w:val="%6."/>
+      <w:lvlJc w:val="right"/>
+      <w:pPr>
+        <w:ind w:left="4320" w:hanging="180"/>
+      </w:pPr>
+    </w:lvl>
+    <w:lvl w:ilvl="6" w:tplc="FFFFFFFF" w:tentative="1">
+      <w:start w:val="1"/>
+      <w:numFmt w:val="decimal"/>
+      <w:lvlText w:val="%7."/>
+      <w:lvlJc w:val="left"/>
+      <w:pPr>
+        <w:ind w:left="5040" w:hanging="360"/>
+      </w:pPr>
+    </w:lvl>
+    <w:lvl w:ilvl="7" w:tplc="FFFFFFFF" w:tentative="1">
+      <w:start w:val="1"/>
+      <w:numFmt w:val="lowerLetter"/>
+      <w:lvlText w:val="%8."/>
+      <w:lvlJc w:val="left"/>
+      <w:pPr>
+        <w:ind w:left="5760" w:hanging="360"/>
+      </w:pPr>
+    </w:lvl>
+    <w:lvl w:ilvl="8" w:tplc="FFFFFFFF" w:tentative="1">
+      <w:start w:val="1"/>
+      <w:numFmt w:val="lowerRoman"/>
+      <w:lvlText w:val="%9."/>
+      <w:lvlJc w:val="right"/>
+      <w:pPr>
+        <w:ind w:left="6480" w:hanging="180"/>
+      </w:pPr>
+    </w:lvl>
+  </w:abstractNum>
+  <w:abstractNum w:abstractNumId="6" w15:restartNumberingAfterBreak="0">
+    <w:nsid w:val="4FFA5EFC"/>
+    <w:multiLevelType w:val="hybridMultilevel"/>
+    <w:tmpl w:val="DE608EC0"/>
+    <w:lvl w:ilvl="0" w:tplc="2F0EA380">
+      <w:start w:val="1"/>
+      <w:numFmt w:val="decimal"/>
+      <w:lvlText w:val="%1)"/>
+      <w:lvlJc w:val="left"/>
+      <w:pPr>
+        <w:ind w:left="1080" w:hanging="360"/>
+      </w:pPr>
+      <w:rPr>
+        <w:rFonts w:hint="default"/>
+      </w:rPr>
+    </w:lvl>
+    <w:lvl w:ilvl="1" w:tplc="340A0019" w:tentative="1">
+      <w:start w:val="1"/>
+      <w:numFmt w:val="lowerLetter"/>
+      <w:lvlText w:val="%2."/>
+      <w:lvlJc w:val="left"/>
+      <w:pPr>
+        <w:ind w:left="1800" w:hanging="360"/>
+      </w:pPr>
+    </w:lvl>
+    <w:lvl w:ilvl="2" w:tplc="340A001B" w:tentative="1">
+      <w:start w:val="1"/>
+      <w:numFmt w:val="lowerRoman"/>
+      <w:lvlText w:val="%3."/>
+      <w:lvlJc w:val="right"/>
+      <w:pPr>
+        <w:ind w:left="2520" w:hanging="180"/>
+      </w:pPr>
+    </w:lvl>
+    <w:lvl w:ilvl="3" w:tplc="340A000F" w:tentative="1">
+      <w:start w:val="1"/>
+      <w:numFmt w:val="decimal"/>
+      <w:lvlText w:val="%4."/>
+      <w:lvlJc w:val="left"/>
+      <w:pPr>
+        <w:ind w:left="3240" w:hanging="360"/>
+      </w:pPr>
+    </w:lvl>
+    <w:lvl w:ilvl="4" w:tplc="340A0019" w:tentative="1">
+      <w:start w:val="1"/>
+      <w:numFmt w:val="lowerLetter"/>
+      <w:lvlText w:val="%5."/>
+      <w:lvlJc w:val="left"/>
+      <w:pPr>
+        <w:ind w:left="3960" w:hanging="360"/>
+      </w:pPr>
+    </w:lvl>
+    <w:lvl w:ilvl="5" w:tplc="340A001B" w:tentative="1">
+      <w:start w:val="1"/>
+      <w:numFmt w:val="lowerRoman"/>
+      <w:lvlText w:val="%6."/>
+      <w:lvlJc w:val="right"/>
+      <w:pPr>
+        <w:ind w:left="4680" w:hanging="180"/>
+      </w:pPr>
+    </w:lvl>
+    <w:lvl w:ilvl="6" w:tplc="340A000F" w:tentative="1">
+      <w:start w:val="1"/>
+      <w:numFmt w:val="decimal"/>
+      <w:lvlText w:val="%7."/>
+      <w:lvlJc w:val="left"/>
+      <w:pPr>
+        <w:ind w:left="5400" w:hanging="360"/>
+      </w:pPr>
+    </w:lvl>
+    <w:lvl w:ilvl="7" w:tplc="340A0019" w:tentative="1">
+      <w:start w:val="1"/>
+      <w:numFmt w:val="lowerLetter"/>
+      <w:lvlText w:val="%8."/>
+      <w:lvlJc w:val="left"/>
+      <w:pPr>
+        <w:ind w:left="6120" w:hanging="360"/>
+      </w:pPr>
+    </w:lvl>
+    <w:lvl w:ilvl="8" w:tplc="340A001B" w:tentative="1">
+      <w:start w:val="1"/>
+      <w:numFmt w:val="lowerRoman"/>
+      <w:lvlText w:val="%9."/>
+      <w:lvlJc w:val="right"/>
+      <w:pPr>
+        <w:ind w:left="6840" w:hanging="180"/>
+      </w:pPr>
+    </w:lvl>
+  </w:abstractNum>
+  <w:abstractNum w:abstractNumId="7" w15:restartNumberingAfterBreak="0">
+    <w:nsid w:val="671E3780"/>
+    <w:multiLevelType w:val="hybridMultilevel"/>
+    <w:tmpl w:val="B53C42BC"/>
+    <w:lvl w:ilvl="0" w:tplc="2F0EA380">
+      <w:start w:val="1"/>
+      <w:numFmt w:val="decimal"/>
+      <w:lvlText w:val="%1)"/>
+      <w:lvlJc w:val="left"/>
+      <w:pPr>
+        <w:ind w:left="1080" w:hanging="360"/>
+      </w:pPr>
+      <w:rPr>
+        <w:rFonts w:hint="default"/>
+      </w:rPr>
+    </w:lvl>
+    <w:lvl w:ilvl="1" w:tplc="340A0019" w:tentative="1">
+      <w:start w:val="1"/>
+      <w:numFmt w:val="lowerLetter"/>
+      <w:lvlText w:val="%2."/>
+      <w:lvlJc w:val="left"/>
+      <w:pPr>
+        <w:ind w:left="1440" w:hanging="360"/>
+      </w:pPr>
+    </w:lvl>
+    <w:lvl w:ilvl="2" w:tplc="340A001B" w:tentative="1">
+      <w:start w:val="1"/>
+      <w:numFmt w:val="lowerRoman"/>
+      <w:lvlText w:val="%3."/>
+      <w:lvlJc w:val="right"/>
+      <w:pPr>
+        <w:ind w:left="2160" w:hanging="180"/>
+      </w:pPr>
+    </w:lvl>
+    <w:lvl w:ilvl="3" w:tplc="340A000F" w:tentative="1">
+      <w:start w:val="1"/>
+      <w:numFmt w:val="decimal"/>
+      <w:lvlText w:val="%4."/>
+      <w:lvlJc w:val="left"/>
+      <w:pPr>
+        <w:ind w:left="2880" w:hanging="360"/>
+      </w:pPr>
+    </w:lvl>
+    <w:lvl w:ilvl="4" w:tplc="340A0019" w:tentative="1">
+      <w:start w:val="1"/>
+      <w:numFmt w:val="lowerLetter"/>
+      <w:lvlText w:val="%5."/>
+      <w:lvlJc w:val="left"/>
+      <w:pPr>
+        <w:ind w:left="3600" w:hanging="360"/>
+      </w:pPr>
+    </w:lvl>
+    <w:lvl w:ilvl="5" w:tplc="340A001B" w:tentative="1">
+      <w:start w:val="1"/>
+      <w:numFmt w:val="lowerRoman"/>
+      <w:lvlText w:val="%6."/>
+      <w:lvlJc w:val="right"/>
+      <w:pPr>
+        <w:ind w:left="4320" w:hanging="180"/>
+      </w:pPr>
+    </w:lvl>
+    <w:lvl w:ilvl="6" w:tplc="340A000F" w:tentative="1">
+      <w:start w:val="1"/>
+      <w:numFmt w:val="decimal"/>
+      <w:lvlText w:val="%7."/>
+      <w:lvlJc w:val="left"/>
+      <w:pPr>
+        <w:ind w:left="5040" w:hanging="360"/>
+      </w:pPr>
+    </w:lvl>
+    <w:lvl w:ilvl="7" w:tplc="340A0019" w:tentative="1">
+      <w:start w:val="1"/>
+      <w:numFmt w:val="lowerLetter"/>
+      <w:lvlText w:val="%8."/>
+      <w:lvlJc w:val="left"/>
+      <w:pPr>
+        <w:ind w:left="5760" w:hanging="360"/>
+      </w:pPr>
+    </w:lvl>
+    <w:lvl w:ilvl="8" w:tplc="340A001B" w:tentative="1">
+      <w:start w:val="1"/>
+      <w:numFmt w:val="lowerRoman"/>
+      <w:lvlText w:val="%9."/>
+      <w:lvlJc w:val="right"/>
+      <w:pPr>
+        <w:ind w:left="6480" w:hanging="180"/>
       </w:pPr>
     </w:lvl>
   </w:abstractNum>
@@ -1561,6 +1332,15 @@
   </w:num>
   <w:num w:numId="5" w16cid:durableId="1531607025">
     <w:abstractNumId w:val="1"/>
+  </w:num>
+  <w:num w:numId="6" w16cid:durableId="393550032">
+    <w:abstractNumId w:val="6"/>
+  </w:num>
+  <w:num w:numId="7" w16cid:durableId="1303463252">
+    <w:abstractNumId w:val="7"/>
+  </w:num>
+  <w:num w:numId="8" w16cid:durableId="286204961">
+    <w:abstractNumId w:val="5"/>
   </w:num>
 </w:numbering>
 </file>
@@ -1739,7 +1519,7 @@
     <w:lsdException w:name="Table Web 2" w:semiHidden="1" w:unhideWhenUsed="1"/>
     <w:lsdException w:name="Table Web 3" w:semiHidden="1" w:unhideWhenUsed="1"/>
     <w:lsdException w:name="Balloon Text" w:semiHidden="1" w:unhideWhenUsed="1"/>
-    <w:lsdException w:name="Table Grid" w:uiPriority="39"/>
+    <w:lsdException w:name="Table Grid" w:uiPriority="59"/>
     <w:lsdException w:name="Table Theme" w:semiHidden="1" w:unhideWhenUsed="1"/>
     <w:lsdException w:name="Placeholder Text" w:semiHidden="1"/>
     <w:lsdException w:name="No Spacing" w:uiPriority="1" w:qFormat="1"/>
@@ -1973,7 +1753,7 @@
     <w:link w:val="Ttulo1Car"/>
     <w:uiPriority w:val="9"/>
     <w:qFormat/>
-    <w:rsid w:val="00280DA1"/>
+    <w:rsid w:val="009D6588"/>
     <w:pPr>
       <w:keepNext/>
       <w:keepLines/>
@@ -1982,8 +1762,8 @@
     </w:pPr>
     <w:rPr>
       <w:rFonts w:asciiTheme="majorHAnsi" w:eastAsiaTheme="majorEastAsia" w:hAnsiTheme="majorHAnsi" w:cstheme="majorBidi"/>
-      <w:color w:val="0F4761" w:themeColor="accent1" w:themeShade="BF"/>
-      <w:sz w:val="40"/>
+      <w:b/>
+      <w:sz w:val="28"/>
       <w:szCs w:val="40"/>
     </w:rPr>
   </w:style>
@@ -2168,6 +1948,7 @@
   <w:style w:type="character" w:default="1" w:styleId="Fuentedeprrafopredeter">
     <w:name w:val="Default Paragraph Font"/>
     <w:uiPriority w:val="1"/>
+    <w:semiHidden/>
     <w:unhideWhenUsed/>
   </w:style>
   <w:style w:type="table" w:default="1" w:styleId="Tablanormal">
@@ -2196,11 +1977,11 @@
     <w:basedOn w:val="Fuentedeprrafopredeter"/>
     <w:link w:val="Ttulo1"/>
     <w:uiPriority w:val="9"/>
-    <w:rsid w:val="00280DA1"/>
+    <w:rsid w:val="009D6588"/>
     <w:rPr>
       <w:rFonts w:asciiTheme="majorHAnsi" w:eastAsiaTheme="majorEastAsia" w:hAnsiTheme="majorHAnsi" w:cstheme="majorBidi"/>
-      <w:color w:val="0F4761" w:themeColor="accent1" w:themeShade="BF"/>
-      <w:sz w:val="40"/>
+      <w:b/>
+      <w:sz w:val="28"/>
       <w:szCs w:val="40"/>
     </w:rPr>
   </w:style>
@@ -2484,7 +2265,7 @@
   <w:style w:type="table" w:styleId="Tablaconcuadrcula">
     <w:name w:val="Table Grid"/>
     <w:basedOn w:val="Tablanormal"/>
-    <w:uiPriority w:val="39"/>
+    <w:uiPriority w:val="59"/>
     <w:rsid w:val="007D4F41"/>
     <w:pPr>
       <w:spacing w:after="0" w:line="240" w:lineRule="auto"/>

</xml_diff>